<commit_message>
intro to offensive security room done
</commit_message>
<xml_diff>
--- a/src/main/java/1-Intro to Offensive Security/Intro to Offensive Security.docx
+++ b/src/main/java/1-Intro to Offensive Security/Intro to Offensive Security.docx
@@ -869,22 +869,7 @@
           <w:shd w:val="clear" w:color="auto" w:fill="282C33"/>
           <w14:ligatures w14:val="none"/>
         </w:rPr>
-        <w:t>ubuntu@</w:t>
-      </w:r>
-      <w:proofErr w:type="gramStart"/>
-      <w:r>
-        <w:rPr>
-          <w:rFonts w:ascii="Consolas" w:eastAsia="Times New Roman" w:hAnsi="Consolas" w:cs="Courier New"/>
-          <w:b/>
-          <w:bCs/>
-          <w:color w:val="BAC8D4"/>
-          <w:kern w:val="0"/>
-          <w:sz w:val="20"/>
-          <w:szCs w:val="20"/>
-          <w:shd w:val="clear" w:color="auto" w:fill="282C33"/>
-          <w14:ligatures w14:val="none"/>
-        </w:rPr>
-        <w:t>tryhackme</w:t>
+        <w:t>ubuntu@tryhackme</w:t>
       </w:r>
       <w:proofErr w:type="spellEnd"/>
       <w:r>
@@ -899,22 +884,7 @@
           <w:shd w:val="clear" w:color="auto" w:fill="282C33"/>
           <w14:ligatures w14:val="none"/>
         </w:rPr>
-        <w:t>:~</w:t>
-      </w:r>
-      <w:proofErr w:type="gramEnd"/>
-      <w:r>
-        <w:rPr>
-          <w:rFonts w:ascii="Consolas" w:eastAsia="Times New Roman" w:hAnsi="Consolas" w:cs="Courier New"/>
-          <w:b/>
-          <w:bCs/>
-          <w:color w:val="BAC8D4"/>
-          <w:kern w:val="0"/>
-          <w:sz w:val="20"/>
-          <w:szCs w:val="20"/>
-          <w:shd w:val="clear" w:color="auto" w:fill="282C33"/>
-          <w14:ligatures w14:val="none"/>
-        </w:rPr>
-        <w:t xml:space="preserve">/Desktop$ </w:t>
+        <w:t xml:space="preserve">:~/Desktop$ </w:t>
       </w:r>
       <w:proofErr w:type="spellStart"/>
       <w:r>
@@ -1172,37 +1142,7 @@
           <w:shd w:val="clear" w:color="auto" w:fill="282C33"/>
           <w14:ligatures w14:val="none"/>
         </w:rPr>
-        <w:t xml:space="preserve">[+] Mode       </w:t>
-      </w:r>
-      <w:proofErr w:type="gramStart"/>
-      <w:r>
-        <w:rPr>
-          <w:rFonts w:ascii="Consolas" w:eastAsia="Times New Roman" w:hAnsi="Consolas" w:cs="Courier New"/>
-          <w:b/>
-          <w:bCs/>
-          <w:color w:val="BAC8D4"/>
-          <w:kern w:val="0"/>
-          <w:sz w:val="20"/>
-          <w:szCs w:val="20"/>
-          <w:shd w:val="clear" w:color="auto" w:fill="282C33"/>
-          <w14:ligatures w14:val="none"/>
-        </w:rPr>
-        <w:t xml:space="preserve">  :</w:t>
-      </w:r>
-      <w:proofErr w:type="gramEnd"/>
-      <w:r>
-        <w:rPr>
-          <w:rFonts w:ascii="Consolas" w:eastAsia="Times New Roman" w:hAnsi="Consolas" w:cs="Courier New"/>
-          <w:b/>
-          <w:bCs/>
-          <w:color w:val="BAC8D4"/>
-          <w:kern w:val="0"/>
-          <w:sz w:val="20"/>
-          <w:szCs w:val="20"/>
-          <w:shd w:val="clear" w:color="auto" w:fill="282C33"/>
-          <w14:ligatures w14:val="none"/>
-        </w:rPr>
-        <w:t xml:space="preserve"> </w:t>
+        <w:t xml:space="preserve">[+] Mode         : </w:t>
       </w:r>
       <w:proofErr w:type="spellStart"/>
       <w:r>
@@ -1297,37 +1237,7 @@
           <w:shd w:val="clear" w:color="auto" w:fill="282C33"/>
           <w14:ligatures w14:val="none"/>
         </w:rPr>
-        <w:t xml:space="preserve">/Domain </w:t>
-      </w:r>
-      <w:proofErr w:type="gramStart"/>
-      <w:r>
-        <w:rPr>
-          <w:rFonts w:ascii="Consolas" w:eastAsia="Times New Roman" w:hAnsi="Consolas" w:cs="Courier New"/>
-          <w:b/>
-          <w:bCs/>
-          <w:color w:val="BAC8D4"/>
-          <w:kern w:val="0"/>
-          <w:sz w:val="20"/>
-          <w:szCs w:val="20"/>
-          <w:shd w:val="clear" w:color="auto" w:fill="282C33"/>
-          <w14:ligatures w14:val="none"/>
-        </w:rPr>
-        <w:t xml:space="preserve">  :</w:t>
-      </w:r>
-      <w:proofErr w:type="gramEnd"/>
-      <w:r>
-        <w:rPr>
-          <w:rFonts w:ascii="Consolas" w:eastAsia="Times New Roman" w:hAnsi="Consolas" w:cs="Courier New"/>
-          <w:b/>
-          <w:bCs/>
-          <w:color w:val="BAC8D4"/>
-          <w:kern w:val="0"/>
-          <w:sz w:val="20"/>
-          <w:szCs w:val="20"/>
-          <w:shd w:val="clear" w:color="auto" w:fill="282C33"/>
-          <w14:ligatures w14:val="none"/>
-        </w:rPr>
-        <w:t xml:space="preserve"> http://fakebank.com/</w:t>
+        <w:t>/Domain   : http://fakebank.com/</w:t>
       </w:r>
     </w:p>
     <w:p>
@@ -1376,37 +1286,7 @@
           <w:shd w:val="clear" w:color="auto" w:fill="282C33"/>
           <w14:ligatures w14:val="none"/>
         </w:rPr>
-        <w:t xml:space="preserve">[+] Threads    </w:t>
-      </w:r>
-      <w:proofErr w:type="gramStart"/>
-      <w:r>
-        <w:rPr>
-          <w:rFonts w:ascii="Consolas" w:eastAsia="Times New Roman" w:hAnsi="Consolas" w:cs="Courier New"/>
-          <w:b/>
-          <w:bCs/>
-          <w:color w:val="BAC8D4"/>
-          <w:kern w:val="0"/>
-          <w:sz w:val="20"/>
-          <w:szCs w:val="20"/>
-          <w:shd w:val="clear" w:color="auto" w:fill="282C33"/>
-          <w14:ligatures w14:val="none"/>
-        </w:rPr>
-        <w:t xml:space="preserve">  :</w:t>
-      </w:r>
-      <w:proofErr w:type="gramEnd"/>
-      <w:r>
-        <w:rPr>
-          <w:rFonts w:ascii="Consolas" w:eastAsia="Times New Roman" w:hAnsi="Consolas" w:cs="Courier New"/>
-          <w:b/>
-          <w:bCs/>
-          <w:color w:val="BAC8D4"/>
-          <w:kern w:val="0"/>
-          <w:sz w:val="20"/>
-          <w:szCs w:val="20"/>
-          <w:shd w:val="clear" w:color="auto" w:fill="282C33"/>
-          <w14:ligatures w14:val="none"/>
-        </w:rPr>
-        <w:t xml:space="preserve"> 10</w:t>
+        <w:t>[+] Threads      : 10</w:t>
       </w:r>
     </w:p>
     <w:p>
@@ -1455,37 +1335,7 @@
           <w:shd w:val="clear" w:color="auto" w:fill="282C33"/>
           <w14:ligatures w14:val="none"/>
         </w:rPr>
-        <w:t xml:space="preserve">[+] Wordlist   </w:t>
-      </w:r>
-      <w:proofErr w:type="gramStart"/>
-      <w:r>
-        <w:rPr>
-          <w:rFonts w:ascii="Consolas" w:eastAsia="Times New Roman" w:hAnsi="Consolas" w:cs="Courier New"/>
-          <w:b/>
-          <w:bCs/>
-          <w:color w:val="BAC8D4"/>
-          <w:kern w:val="0"/>
-          <w:sz w:val="20"/>
-          <w:szCs w:val="20"/>
-          <w:shd w:val="clear" w:color="auto" w:fill="282C33"/>
-          <w14:ligatures w14:val="none"/>
-        </w:rPr>
-        <w:t xml:space="preserve">  :</w:t>
-      </w:r>
-      <w:proofErr w:type="gramEnd"/>
-      <w:r>
-        <w:rPr>
-          <w:rFonts w:ascii="Consolas" w:eastAsia="Times New Roman" w:hAnsi="Consolas" w:cs="Courier New"/>
-          <w:b/>
-          <w:bCs/>
-          <w:color w:val="BAC8D4"/>
-          <w:kern w:val="0"/>
-          <w:sz w:val="20"/>
-          <w:szCs w:val="20"/>
-          <w:shd w:val="clear" w:color="auto" w:fill="282C33"/>
-          <w14:ligatures w14:val="none"/>
-        </w:rPr>
-        <w:t xml:space="preserve"> wordlist.txt</w:t>
+        <w:t>[+] Wordlist     : wordlist.txt</w:t>
       </w:r>
     </w:p>
     <w:p>
@@ -1534,37 +1384,7 @@
           <w:shd w:val="clear" w:color="auto" w:fill="282C33"/>
           <w14:ligatures w14:val="none"/>
         </w:rPr>
-        <w:t xml:space="preserve">[+] Status </w:t>
-      </w:r>
-      <w:proofErr w:type="gramStart"/>
-      <w:r>
-        <w:rPr>
-          <w:rFonts w:ascii="Consolas" w:eastAsia="Times New Roman" w:hAnsi="Consolas" w:cs="Courier New"/>
-          <w:b/>
-          <w:bCs/>
-          <w:color w:val="BAC8D4"/>
-          <w:kern w:val="0"/>
-          <w:sz w:val="20"/>
-          <w:szCs w:val="20"/>
-          <w:shd w:val="clear" w:color="auto" w:fill="282C33"/>
-          <w14:ligatures w14:val="none"/>
-        </w:rPr>
-        <w:t>codes :</w:t>
-      </w:r>
-      <w:proofErr w:type="gramEnd"/>
-      <w:r>
-        <w:rPr>
-          <w:rFonts w:ascii="Consolas" w:eastAsia="Times New Roman" w:hAnsi="Consolas" w:cs="Courier New"/>
-          <w:b/>
-          <w:bCs/>
-          <w:color w:val="BAC8D4"/>
-          <w:kern w:val="0"/>
-          <w:sz w:val="20"/>
-          <w:szCs w:val="20"/>
-          <w:shd w:val="clear" w:color="auto" w:fill="282C33"/>
-          <w14:ligatures w14:val="none"/>
-        </w:rPr>
-        <w:t xml:space="preserve"> 200,204,301,302,307,403</w:t>
+        <w:t>[+] Status codes : 200,204,301,302,307,403</w:t>
       </w:r>
     </w:p>
     <w:p>
@@ -1613,37 +1433,7 @@
           <w:shd w:val="clear" w:color="auto" w:fill="282C33"/>
           <w14:ligatures w14:val="none"/>
         </w:rPr>
-        <w:t xml:space="preserve">[+] Timeout    </w:t>
-      </w:r>
-      <w:proofErr w:type="gramStart"/>
-      <w:r>
-        <w:rPr>
-          <w:rFonts w:ascii="Consolas" w:eastAsia="Times New Roman" w:hAnsi="Consolas" w:cs="Courier New"/>
-          <w:b/>
-          <w:bCs/>
-          <w:color w:val="BAC8D4"/>
-          <w:kern w:val="0"/>
-          <w:sz w:val="20"/>
-          <w:szCs w:val="20"/>
-          <w:shd w:val="clear" w:color="auto" w:fill="282C33"/>
-          <w14:ligatures w14:val="none"/>
-        </w:rPr>
-        <w:t xml:space="preserve">  :</w:t>
-      </w:r>
-      <w:proofErr w:type="gramEnd"/>
-      <w:r>
-        <w:rPr>
-          <w:rFonts w:ascii="Consolas" w:eastAsia="Times New Roman" w:hAnsi="Consolas" w:cs="Courier New"/>
-          <w:b/>
-          <w:bCs/>
-          <w:color w:val="BAC8D4"/>
-          <w:kern w:val="0"/>
-          <w:sz w:val="20"/>
-          <w:szCs w:val="20"/>
-          <w:shd w:val="clear" w:color="auto" w:fill="282C33"/>
-          <w14:ligatures w14:val="none"/>
-        </w:rPr>
-        <w:t xml:space="preserve"> 10s</w:t>
+        <w:t>[+] Timeout      : 10s</w:t>
       </w:r>
     </w:p>
     <w:p>
@@ -1855,37 +1645,7 @@
           <w:shd w:val="clear" w:color="auto" w:fill="282C33"/>
           <w14:ligatures w14:val="none"/>
         </w:rPr>
-        <w:t>/</w:t>
-      </w:r>
-      <w:proofErr w:type="gramStart"/>
-      <w:r>
-        <w:rPr>
-          <w:rFonts w:ascii="Consolas" w:eastAsia="Times New Roman" w:hAnsi="Consolas" w:cs="Courier New"/>
-          <w:b/>
-          <w:bCs/>
-          <w:color w:val="BAC8D4"/>
-          <w:kern w:val="0"/>
-          <w:sz w:val="20"/>
-          <w:szCs w:val="20"/>
-          <w:shd w:val="clear" w:color="auto" w:fill="282C33"/>
-          <w14:ligatures w14:val="none"/>
-        </w:rPr>
-        <w:t>images</w:t>
-      </w:r>
-      <w:proofErr w:type="gramEnd"/>
-      <w:r>
-        <w:rPr>
-          <w:rFonts w:ascii="Consolas" w:eastAsia="Times New Roman" w:hAnsi="Consolas" w:cs="Courier New"/>
-          <w:b/>
-          <w:bCs/>
-          <w:color w:val="BAC8D4"/>
-          <w:kern w:val="0"/>
-          <w:sz w:val="20"/>
-          <w:szCs w:val="20"/>
-          <w:shd w:val="clear" w:color="auto" w:fill="282C33"/>
-          <w14:ligatures w14:val="none"/>
-        </w:rPr>
-        <w:t xml:space="preserve"> (Status: 301)</w:t>
+        <w:t>/images (Status: 301)</w:t>
       </w:r>
     </w:p>
     <w:p>
@@ -2674,6 +2434,481 @@
     </w:p>
     <w:p>
       <w:pPr>
+        <w:shd w:val="clear" w:color="auto" w:fill="FFFFFF"/>
+        <w:spacing w:after="0" w:line="240" w:lineRule="auto"/>
+        <w:rPr>
+          <w:rFonts w:ascii="Source Sans Pro" w:eastAsia="Times New Roman" w:hAnsi="Source Sans Pro" w:cs="Times New Roman"/>
+          <w:color w:val="151C2B"/>
+          <w:kern w:val="0"/>
+          <w:sz w:val="24"/>
+          <w:szCs w:val="24"/>
+          <w14:ligatures w14:val="none"/>
+        </w:rPr>
+      </w:pPr>
+    </w:p>
+    <w:p>
+      <w:pPr>
+        <w:shd w:val="clear" w:color="auto" w:fill="FFFFFF"/>
+        <w:spacing w:beforeAutospacing="1" w:after="0" w:afterAutospacing="1" w:line="240" w:lineRule="auto"/>
+        <w:rPr>
+          <w:rFonts w:ascii="Source Sans Pro" w:eastAsia="Times New Roman" w:hAnsi="Source Sans Pro" w:cs="Times New Roman"/>
+          <w:color w:val="151C2B"/>
+          <w:kern w:val="0"/>
+          <w:sz w:val="24"/>
+          <w:szCs w:val="24"/>
+          <w14:ligatures w14:val="none"/>
+        </w:rPr>
+      </w:pPr>
+      <w:r>
+        <w:rPr>
+          <w:rFonts w:ascii="Source Sans Pro" w:eastAsia="Times New Roman" w:hAnsi="Source Sans Pro" w:cs="Times New Roman"/>
+          <w:color w:val="151C2B"/>
+          <w:kern w:val="0"/>
+          <w:sz w:val="36"/>
+          <w:szCs w:val="36"/>
+          <w14:ligatures w14:val="none"/>
+        </w:rPr>
+        <w:lastRenderedPageBreak/>
+        <w:t>How can I start learning?</w:t>
+      </w:r>
+    </w:p>
+    <w:p>
+      <w:pPr>
+        <w:shd w:val="clear" w:color="auto" w:fill="FFFFFF"/>
+        <w:spacing w:before="100" w:beforeAutospacing="1" w:after="100" w:afterAutospacing="1" w:line="240" w:lineRule="auto"/>
+        <w:rPr>
+          <w:rFonts w:ascii="Source Sans Pro" w:eastAsia="Times New Roman" w:hAnsi="Source Sans Pro" w:cs="Times New Roman"/>
+          <w:color w:val="151C2B"/>
+          <w:kern w:val="0"/>
+          <w:sz w:val="24"/>
+          <w:szCs w:val="24"/>
+          <w14:ligatures w14:val="none"/>
+        </w:rPr>
+      </w:pPr>
+      <w:r>
+        <w:rPr>
+          <w:rFonts w:ascii="Source Sans Pro" w:eastAsia="Times New Roman" w:hAnsi="Source Sans Pro" w:cs="Times New Roman"/>
+          <w:color w:val="151C2B"/>
+          <w:kern w:val="0"/>
+          <w:sz w:val="24"/>
+          <w:szCs w:val="24"/>
+          <w14:ligatures w14:val="none"/>
+        </w:rPr>
+        <w:t xml:space="preserve">People often wonder how others become hackers (security consultants) or defenders (security analysts fighting cybercrime), and the answer is simple. Break it down, learn an area of cyber security you're interested in, and regularly practice using hands-on exercises. Build a habit of learning a little bit each day on </w:t>
+      </w:r>
+      <w:proofErr w:type="spellStart"/>
+      <w:r>
+        <w:rPr>
+          <w:rFonts w:ascii="Source Sans Pro" w:eastAsia="Times New Roman" w:hAnsi="Source Sans Pro" w:cs="Times New Roman"/>
+          <w:color w:val="151C2B"/>
+          <w:kern w:val="0"/>
+          <w:sz w:val="24"/>
+          <w:szCs w:val="24"/>
+          <w14:ligatures w14:val="none"/>
+        </w:rPr>
+        <w:t>TryHackMe</w:t>
+      </w:r>
+      <w:proofErr w:type="spellEnd"/>
+      <w:r>
+        <w:rPr>
+          <w:rFonts w:ascii="Source Sans Pro" w:eastAsia="Times New Roman" w:hAnsi="Source Sans Pro" w:cs="Times New Roman"/>
+          <w:color w:val="151C2B"/>
+          <w:kern w:val="0"/>
+          <w:sz w:val="24"/>
+          <w:szCs w:val="24"/>
+          <w14:ligatures w14:val="none"/>
+        </w:rPr>
+        <w:t>, and you'll acquire the knowledge to get your first job in the industry.</w:t>
+      </w:r>
+    </w:p>
+    <w:p>
+      <w:pPr>
+        <w:shd w:val="clear" w:color="auto" w:fill="FFFFFF"/>
+        <w:spacing w:before="100" w:beforeAutospacing="1" w:after="100" w:afterAutospacing="1" w:line="240" w:lineRule="auto"/>
+        <w:rPr>
+          <w:rFonts w:ascii="Source Sans Pro" w:eastAsia="Times New Roman" w:hAnsi="Source Sans Pro" w:cs="Times New Roman"/>
+          <w:color w:val="151C2B"/>
+          <w:kern w:val="0"/>
+          <w:sz w:val="24"/>
+          <w:szCs w:val="24"/>
+          <w14:ligatures w14:val="none"/>
+        </w:rPr>
+      </w:pPr>
+      <w:r>
+        <w:rPr>
+          <w:rFonts w:ascii="Source Sans Pro" w:eastAsia="Times New Roman" w:hAnsi="Source Sans Pro" w:cs="Times New Roman"/>
+          <w:color w:val="151C2B"/>
+          <w:kern w:val="0"/>
+          <w:sz w:val="24"/>
+          <w:szCs w:val="24"/>
+          <w14:ligatures w14:val="none"/>
+        </w:rPr>
+        <w:t xml:space="preserve">Trust us; you can do it! Just take a look at some people who have used </w:t>
+      </w:r>
+      <w:proofErr w:type="spellStart"/>
+      <w:r>
+        <w:rPr>
+          <w:rFonts w:ascii="Source Sans Pro" w:eastAsia="Times New Roman" w:hAnsi="Source Sans Pro" w:cs="Times New Roman"/>
+          <w:color w:val="151C2B"/>
+          <w:kern w:val="0"/>
+          <w:sz w:val="24"/>
+          <w:szCs w:val="24"/>
+          <w14:ligatures w14:val="none"/>
+        </w:rPr>
+        <w:t>TryHackMe</w:t>
+      </w:r>
+      <w:proofErr w:type="spellEnd"/>
+      <w:r>
+        <w:rPr>
+          <w:rFonts w:ascii="Source Sans Pro" w:eastAsia="Times New Roman" w:hAnsi="Source Sans Pro" w:cs="Times New Roman"/>
+          <w:color w:val="151C2B"/>
+          <w:kern w:val="0"/>
+          <w:sz w:val="24"/>
+          <w:szCs w:val="24"/>
+          <w14:ligatures w14:val="none"/>
+        </w:rPr>
+        <w:t xml:space="preserve"> to get their first security job:</w:t>
+      </w:r>
+    </w:p>
+    <w:p>
+      <w:pPr>
+        <w:numPr>
+          <w:ilvl w:val="0"/>
+          <w:numId w:val="2"/>
+        </w:numPr>
+        <w:shd w:val="clear" w:color="auto" w:fill="FFFFFF"/>
+        <w:spacing w:after="0" w:line="240" w:lineRule="auto"/>
+        <w:rPr>
+          <w:rFonts w:ascii="Source Sans Pro" w:eastAsia="Times New Roman" w:hAnsi="Source Sans Pro" w:cs="Times New Roman"/>
+          <w:color w:val="151C2B"/>
+          <w:kern w:val="0"/>
+          <w:sz w:val="24"/>
+          <w:szCs w:val="24"/>
+          <w14:ligatures w14:val="none"/>
+        </w:rPr>
+      </w:pPr>
+      <w:r>
+        <w:rPr>
+          <w:rFonts w:ascii="Source Sans Pro" w:eastAsia="Times New Roman" w:hAnsi="Source Sans Pro" w:cs="Times New Roman"/>
+          <w:color w:val="151C2B"/>
+          <w:kern w:val="0"/>
+          <w:sz w:val="24"/>
+          <w:szCs w:val="24"/>
+          <w14:ligatures w14:val="none"/>
+        </w:rPr>
+        <w:t>Paul went from a construction worker to a security engineer. </w:t>
+      </w:r>
+      <w:hyperlink r:id="rId7" w:tgtFrame="_blank" w:history="1">
+        <w:r>
+          <w:rPr>
+            <w:rFonts w:ascii="Source Sans Pro" w:eastAsia="Times New Roman" w:hAnsi="Source Sans Pro" w:cs="Times New Roman"/>
+            <w:color w:val="1153E4"/>
+            <w:kern w:val="0"/>
+            <w:sz w:val="24"/>
+            <w:szCs w:val="24"/>
+            <w:u w:val="single"/>
+            <w14:ligatures w14:val="none"/>
+          </w:rPr>
+          <w:t>Read more</w:t>
+        </w:r>
+      </w:hyperlink>
+      <w:r>
+        <w:rPr>
+          <w:rFonts w:ascii="Source Sans Pro" w:eastAsia="Times New Roman" w:hAnsi="Source Sans Pro" w:cs="Times New Roman"/>
+          <w:color w:val="151C2B"/>
+          <w:kern w:val="0"/>
+          <w:sz w:val="24"/>
+          <w:szCs w:val="24"/>
+          <w14:ligatures w14:val="none"/>
+        </w:rPr>
+        <w:t>.</w:t>
+      </w:r>
+    </w:p>
+    <w:p>
+      <w:pPr>
+        <w:numPr>
+          <w:ilvl w:val="0"/>
+          <w:numId w:val="2"/>
+        </w:numPr>
+        <w:shd w:val="clear" w:color="auto" w:fill="FFFFFF"/>
+        <w:spacing w:after="0" w:line="240" w:lineRule="auto"/>
+        <w:rPr>
+          <w:rFonts w:ascii="Source Sans Pro" w:eastAsia="Times New Roman" w:hAnsi="Source Sans Pro" w:cs="Times New Roman"/>
+          <w:color w:val="151C2B"/>
+          <w:kern w:val="0"/>
+          <w:sz w:val="24"/>
+          <w:szCs w:val="24"/>
+          <w14:ligatures w14:val="none"/>
+        </w:rPr>
+      </w:pPr>
+      <w:r>
+        <w:rPr>
+          <w:rFonts w:ascii="Source Sans Pro" w:eastAsia="Times New Roman" w:hAnsi="Source Sans Pro" w:cs="Times New Roman"/>
+          <w:color w:val="151C2B"/>
+          <w:kern w:val="0"/>
+          <w:sz w:val="24"/>
+          <w:szCs w:val="24"/>
+          <w14:ligatures w14:val="none"/>
+        </w:rPr>
+        <w:t>Kassandra went from a music teacher to a security professional. </w:t>
+      </w:r>
+      <w:hyperlink r:id="rId8" w:tgtFrame="_blank" w:history="1">
+        <w:r>
+          <w:rPr>
+            <w:rFonts w:ascii="Source Sans Pro" w:eastAsia="Times New Roman" w:hAnsi="Source Sans Pro" w:cs="Times New Roman"/>
+            <w:color w:val="1153E4"/>
+            <w:kern w:val="0"/>
+            <w:sz w:val="24"/>
+            <w:szCs w:val="24"/>
+            <w:u w:val="single"/>
+            <w14:ligatures w14:val="none"/>
+          </w:rPr>
+          <w:t>Read more</w:t>
+        </w:r>
+      </w:hyperlink>
+      <w:r>
+        <w:rPr>
+          <w:rFonts w:ascii="Source Sans Pro" w:eastAsia="Times New Roman" w:hAnsi="Source Sans Pro" w:cs="Times New Roman"/>
+          <w:color w:val="151C2B"/>
+          <w:kern w:val="0"/>
+          <w:sz w:val="24"/>
+          <w:szCs w:val="24"/>
+          <w14:ligatures w14:val="none"/>
+        </w:rPr>
+        <w:t>.</w:t>
+      </w:r>
+    </w:p>
+    <w:p>
+      <w:pPr>
+        <w:numPr>
+          <w:ilvl w:val="0"/>
+          <w:numId w:val="2"/>
+        </w:numPr>
+        <w:shd w:val="clear" w:color="auto" w:fill="FFFFFF"/>
+        <w:spacing w:after="0" w:line="240" w:lineRule="auto"/>
+        <w:rPr>
+          <w:rFonts w:ascii="Source Sans Pro" w:eastAsia="Times New Roman" w:hAnsi="Source Sans Pro" w:cs="Times New Roman"/>
+          <w:color w:val="151C2B"/>
+          <w:kern w:val="0"/>
+          <w:sz w:val="24"/>
+          <w:szCs w:val="24"/>
+          <w14:ligatures w14:val="none"/>
+        </w:rPr>
+      </w:pPr>
+      <w:r>
+        <w:rPr>
+          <w:rFonts w:ascii="Source Sans Pro" w:eastAsia="Times New Roman" w:hAnsi="Source Sans Pro" w:cs="Times New Roman"/>
+          <w:color w:val="151C2B"/>
+          <w:kern w:val="0"/>
+          <w:sz w:val="24"/>
+          <w:szCs w:val="24"/>
+          <w14:ligatures w14:val="none"/>
+        </w:rPr>
+        <w:t xml:space="preserve">Brandon used </w:t>
+      </w:r>
+      <w:proofErr w:type="spellStart"/>
+      <w:r>
+        <w:rPr>
+          <w:rFonts w:ascii="Source Sans Pro" w:eastAsia="Times New Roman" w:hAnsi="Source Sans Pro" w:cs="Times New Roman"/>
+          <w:color w:val="151C2B"/>
+          <w:kern w:val="0"/>
+          <w:sz w:val="24"/>
+          <w:szCs w:val="24"/>
+          <w14:ligatures w14:val="none"/>
+        </w:rPr>
+        <w:t>TryHackMe</w:t>
+      </w:r>
+      <w:proofErr w:type="spellEnd"/>
+      <w:r>
+        <w:rPr>
+          <w:rFonts w:ascii="Source Sans Pro" w:eastAsia="Times New Roman" w:hAnsi="Source Sans Pro" w:cs="Times New Roman"/>
+          <w:color w:val="151C2B"/>
+          <w:kern w:val="0"/>
+          <w:sz w:val="24"/>
+          <w:szCs w:val="24"/>
+          <w14:ligatures w14:val="none"/>
+        </w:rPr>
+        <w:t xml:space="preserve"> while at school to get his first job in cyber. </w:t>
+      </w:r>
+      <w:hyperlink r:id="rId9" w:tgtFrame="_blank" w:history="1">
+        <w:r>
+          <w:rPr>
+            <w:rFonts w:ascii="Source Sans Pro" w:eastAsia="Times New Roman" w:hAnsi="Source Sans Pro" w:cs="Times New Roman"/>
+            <w:color w:val="1153E4"/>
+            <w:kern w:val="0"/>
+            <w:sz w:val="24"/>
+            <w:szCs w:val="24"/>
+            <w:u w:val="single"/>
+            <w14:ligatures w14:val="none"/>
+          </w:rPr>
+          <w:t>Read more</w:t>
+        </w:r>
+      </w:hyperlink>
+      <w:r>
+        <w:rPr>
+          <w:rFonts w:ascii="Source Sans Pro" w:eastAsia="Times New Roman" w:hAnsi="Source Sans Pro" w:cs="Times New Roman"/>
+          <w:color w:val="151C2B"/>
+          <w:kern w:val="0"/>
+          <w:sz w:val="24"/>
+          <w:szCs w:val="24"/>
+          <w14:ligatures w14:val="none"/>
+        </w:rPr>
+        <w:t>.</w:t>
+      </w:r>
+    </w:p>
+    <w:p>
+      <w:pPr>
+        <w:shd w:val="clear" w:color="auto" w:fill="FFFFFF"/>
+        <w:spacing w:beforeAutospacing="1" w:after="0" w:afterAutospacing="1" w:line="240" w:lineRule="auto"/>
+        <w:rPr>
+          <w:rFonts w:ascii="Source Sans Pro" w:eastAsia="Times New Roman" w:hAnsi="Source Sans Pro" w:cs="Times New Roman"/>
+          <w:color w:val="151C2B"/>
+          <w:kern w:val="0"/>
+          <w:sz w:val="24"/>
+          <w:szCs w:val="24"/>
+          <w14:ligatures w14:val="none"/>
+        </w:rPr>
+      </w:pPr>
+      <w:r>
+        <w:rPr>
+          <w:rFonts w:ascii="Source Sans Pro" w:eastAsia="Times New Roman" w:hAnsi="Source Sans Pro" w:cs="Times New Roman"/>
+          <w:color w:val="151C2B"/>
+          <w:kern w:val="0"/>
+          <w:sz w:val="36"/>
+          <w:szCs w:val="36"/>
+          <w14:ligatures w14:val="none"/>
+        </w:rPr>
+        <w:t>What careers are there?</w:t>
+      </w:r>
+    </w:p>
+    <w:p>
+      <w:pPr>
+        <w:shd w:val="clear" w:color="auto" w:fill="FFFFFF"/>
+        <w:spacing w:before="100" w:beforeAutospacing="1" w:after="100" w:afterAutospacing="1" w:line="240" w:lineRule="auto"/>
+        <w:rPr>
+          <w:rFonts w:ascii="Source Sans Pro" w:eastAsia="Times New Roman" w:hAnsi="Source Sans Pro" w:cs="Times New Roman"/>
+          <w:color w:val="151C2B"/>
+          <w:kern w:val="0"/>
+          <w:sz w:val="24"/>
+          <w:szCs w:val="24"/>
+          <w14:ligatures w14:val="none"/>
+        </w:rPr>
+      </w:pPr>
+      <w:r>
+        <w:rPr>
+          <w:rFonts w:ascii="Source Sans Pro" w:eastAsia="Times New Roman" w:hAnsi="Source Sans Pro" w:cs="Times New Roman"/>
+          <w:color w:val="151C2B"/>
+          <w:kern w:val="0"/>
+          <w:sz w:val="24"/>
+          <w:szCs w:val="24"/>
+          <w14:ligatures w14:val="none"/>
+        </w:rPr>
+        <w:t>The cyber careers room goes into more depth about the different careers in cyber. However, here is a short description of a few offensive security roles:</w:t>
+      </w:r>
+    </w:p>
+    <w:p>
+      <w:pPr>
+        <w:numPr>
+          <w:ilvl w:val="0"/>
+          <w:numId w:val="3"/>
+        </w:numPr>
+        <w:shd w:val="clear" w:color="auto" w:fill="FFFFFF"/>
+        <w:spacing w:after="0" w:line="240" w:lineRule="auto"/>
+        <w:rPr>
+          <w:rFonts w:ascii="Source Sans Pro" w:eastAsia="Times New Roman" w:hAnsi="Source Sans Pro" w:cs="Times New Roman"/>
+          <w:color w:val="151C2B"/>
+          <w:kern w:val="0"/>
+          <w:sz w:val="24"/>
+          <w:szCs w:val="24"/>
+          <w14:ligatures w14:val="none"/>
+        </w:rPr>
+      </w:pPr>
+      <w:r>
+        <w:rPr>
+          <w:rFonts w:ascii="Source Sans Pro" w:eastAsia="Times New Roman" w:hAnsi="Source Sans Pro" w:cs="Times New Roman"/>
+          <w:color w:val="151C2B"/>
+          <w:kern w:val="0"/>
+          <w:sz w:val="24"/>
+          <w:szCs w:val="24"/>
+          <w14:ligatures w14:val="none"/>
+        </w:rPr>
+        <w:t>Penetration Tester - Responsible for testing technology products for finding exploitable security vulnerabilities.</w:t>
+      </w:r>
+    </w:p>
+    <w:p>
+      <w:pPr>
+        <w:numPr>
+          <w:ilvl w:val="0"/>
+          <w:numId w:val="3"/>
+        </w:numPr>
+        <w:shd w:val="clear" w:color="auto" w:fill="FFFFFF"/>
+        <w:spacing w:after="0" w:line="240" w:lineRule="auto"/>
+        <w:rPr>
+          <w:rFonts w:ascii="Source Sans Pro" w:eastAsia="Times New Roman" w:hAnsi="Source Sans Pro" w:cs="Times New Roman"/>
+          <w:color w:val="151C2B"/>
+          <w:kern w:val="0"/>
+          <w:sz w:val="24"/>
+          <w:szCs w:val="24"/>
+          <w14:ligatures w14:val="none"/>
+        </w:rPr>
+      </w:pPr>
+      <w:r>
+        <w:rPr>
+          <w:rFonts w:ascii="Source Sans Pro" w:eastAsia="Times New Roman" w:hAnsi="Source Sans Pro" w:cs="Times New Roman"/>
+          <w:color w:val="151C2B"/>
+          <w:kern w:val="0"/>
+          <w:sz w:val="24"/>
+          <w:szCs w:val="24"/>
+          <w14:ligatures w14:val="none"/>
+        </w:rPr>
+        <w:t>Red Teamer - Plays the role of an adversary, attacking an organization and providing feedback from an enemy's perspective.</w:t>
+      </w:r>
+    </w:p>
+    <w:p>
+      <w:pPr>
+        <w:numPr>
+          <w:ilvl w:val="0"/>
+          <w:numId w:val="3"/>
+        </w:numPr>
+        <w:shd w:val="clear" w:color="auto" w:fill="FFFFFF"/>
+        <w:spacing w:after="0" w:line="240" w:lineRule="auto"/>
+        <w:rPr>
+          <w:rFonts w:ascii="Source Sans Pro" w:eastAsia="Times New Roman" w:hAnsi="Source Sans Pro" w:cs="Times New Roman"/>
+          <w:color w:val="151C2B"/>
+          <w:kern w:val="0"/>
+          <w:sz w:val="24"/>
+          <w:szCs w:val="24"/>
+          <w14:ligatures w14:val="none"/>
+        </w:rPr>
+      </w:pPr>
+      <w:r>
+        <w:rPr>
+          <w:rFonts w:ascii="Source Sans Pro" w:eastAsia="Times New Roman" w:hAnsi="Source Sans Pro" w:cs="Times New Roman"/>
+          <w:color w:val="151C2B"/>
+          <w:kern w:val="0"/>
+          <w:sz w:val="24"/>
+          <w:szCs w:val="24"/>
+          <w14:ligatures w14:val="none"/>
+        </w:rPr>
+        <w:t>Security Engineer - Design, monitor, and maintain security controls, networks, and systems to help prevent cyberattacks.</w:t>
+      </w:r>
+    </w:p>
+    <w:p>
+      <w:pPr>
+        <w:shd w:val="clear" w:color="auto" w:fill="FFFFFF"/>
+        <w:spacing w:after="0" w:line="240" w:lineRule="auto"/>
+        <w:rPr>
+          <w:rFonts w:ascii="Source Sans Pro" w:eastAsia="Times New Roman" w:hAnsi="Source Sans Pro" w:cs="Times New Roman"/>
+          <w:color w:val="151C2B"/>
+          <w:kern w:val="0"/>
+          <w:sz w:val="24"/>
+          <w:szCs w:val="24"/>
+          <w14:ligatures w14:val="none"/>
+        </w:rPr>
+      </w:pPr>
+    </w:p>
+    <w:p>
+      <w:pPr>
         <w:pBdr>
           <w:bottom w:val="single" w:sz="6" w:space="1" w:color="auto"/>
         </w:pBdr>
@@ -2714,9 +2949,9 @@
 <file path=word/numbering.xml><?xml version="1.0" encoding="utf-8"?>
 <w:numbering xmlns:wpc="http://schemas.microsoft.com/office/word/2010/wordprocessingCanvas" xmlns:cx="http://schemas.microsoft.com/office/drawing/2014/chartex" xmlns:cx1="http://schemas.microsoft.com/office/drawing/2015/9/8/chartex" xmlns:cx2="http://schemas.microsoft.com/office/drawing/2015/10/21/chartex" xmlns:cx3="http://schemas.microsoft.com/office/drawing/2016/5/9/chartex" xmlns:cx4="http://schemas.microsoft.com/office/drawing/2016/5/10/chartex" xmlns:cx5="http://schemas.microsoft.com/office/drawing/2016/5/11/chartex" xmlns:cx6="http://schemas.microsoft.com/office/drawing/2016/5/12/chartex" xmlns:cx7="http://schemas.microsoft.com/office/drawing/2016/5/13/chartex" xmlns:cx8="http://schemas.microsoft.com/office/drawing/2016/5/14/chartex" xmlns:mc="http://schemas.openxmlformats.org/markup-compatibility/2006" xmlns:aink="http://schemas.microsoft.com/office/drawing/2016/ink" xmlns:am3d="http://schemas.microsoft.com/office/drawing/2017/model3d" xmlns:o="urn:schemas-microsoft-com:office:office" xmlns:oel="http://schemas.microsoft.com/office/2019/extlst" xmlns:r="http://schemas.openxmlformats.org/officeDocument/2006/relationships" xmlns:m="http://schemas.openxmlformats.org/officeDocument/2006/math" xmlns:v="urn:schemas-microsoft-com:vml" xmlns:wp14="http://schemas.microsoft.com/office/word/2010/wordprocessingDrawing" xmlns:wp="http://schemas.openxmlformats.org/drawingml/2006/wordprocessingDrawing" xmlns:w10="urn:schemas-microsoft-com:office:word" xmlns:w="http://schemas.openxmlformats.org/wordprocessingml/2006/main" xmlns:w14="http://schemas.microsoft.com/office/word/2010/wordml" xmlns:w15="http://schemas.microsoft.com/office/word/2012/wordml" xmlns:w16cex="http://schemas.microsoft.com/office/word/2018/wordml/cex" xmlns:w16cid="http://schemas.microsoft.com/office/word/2016/wordml/cid" xmlns:w16="http://schemas.microsoft.com/office/word/2018/wordml" xmlns:w16du="http://schemas.microsoft.com/office/word/2023/wordml/word16du" xmlns:w16sdtdh="http://schemas.microsoft.com/office/word/2020/wordml/sdtdatahash" xmlns:w16se="http://schemas.microsoft.com/office/word/2015/wordml/symex" xmlns:wpg="http://schemas.microsoft.com/office/word/2010/wordprocessingGroup" xmlns:wpi="http://schemas.microsoft.com/office/word/2010/wordprocessingInk" xmlns:wne="http://schemas.microsoft.com/office/word/2006/wordml" xmlns:wps="http://schemas.microsoft.com/office/word/2010/wordprocessingShape" mc:Ignorable="w14 w15 w16se w16cid w16 w16cex w16sdtdh w16du wp14">
   <w:abstractNum w:abstractNumId="0" w15:restartNumberingAfterBreak="0">
-    <w:nsid w:val="4BDE5311"/>
+    <w:nsid w:val="01750607"/>
     <w:multiLevelType w:val="multilevel"/>
-    <w:tmpl w:val="045806C2"/>
+    <w:tmpl w:val="F272A02C"/>
     <w:lvl w:ilvl="0">
       <w:start w:val="1"/>
       <w:numFmt w:val="bullet"/>
@@ -2862,8 +3097,312 @@
       </w:rPr>
     </w:lvl>
   </w:abstractNum>
+  <w:abstractNum w:abstractNumId="1" w15:restartNumberingAfterBreak="0">
+    <w:nsid w:val="4BDE5311"/>
+    <w:multiLevelType w:val="multilevel"/>
+    <w:tmpl w:val="045806C2"/>
+    <w:lvl w:ilvl="0">
+      <w:start w:val="1"/>
+      <w:numFmt w:val="bullet"/>
+      <w:lvlText w:val=""/>
+      <w:lvlJc w:val="left"/>
+      <w:pPr>
+        <w:tabs>
+          <w:tab w:val="num" w:pos="720"/>
+        </w:tabs>
+        <w:ind w:left="720" w:hanging="360"/>
+      </w:pPr>
+      <w:rPr>
+        <w:rFonts w:ascii="Symbol" w:hAnsi="Symbol" w:hint="default"/>
+        <w:sz w:val="20"/>
+      </w:rPr>
+    </w:lvl>
+    <w:lvl w:ilvl="1" w:tentative="1">
+      <w:start w:val="1"/>
+      <w:numFmt w:val="bullet"/>
+      <w:lvlText w:val=""/>
+      <w:lvlJc w:val="left"/>
+      <w:pPr>
+        <w:tabs>
+          <w:tab w:val="num" w:pos="1440"/>
+        </w:tabs>
+        <w:ind w:left="1440" w:hanging="360"/>
+      </w:pPr>
+      <w:rPr>
+        <w:rFonts w:ascii="Symbol" w:hAnsi="Symbol" w:hint="default"/>
+        <w:sz w:val="20"/>
+      </w:rPr>
+    </w:lvl>
+    <w:lvl w:ilvl="2" w:tentative="1">
+      <w:start w:val="1"/>
+      <w:numFmt w:val="bullet"/>
+      <w:lvlText w:val=""/>
+      <w:lvlJc w:val="left"/>
+      <w:pPr>
+        <w:tabs>
+          <w:tab w:val="num" w:pos="2160"/>
+        </w:tabs>
+        <w:ind w:left="2160" w:hanging="360"/>
+      </w:pPr>
+      <w:rPr>
+        <w:rFonts w:ascii="Symbol" w:hAnsi="Symbol" w:hint="default"/>
+        <w:sz w:val="20"/>
+      </w:rPr>
+    </w:lvl>
+    <w:lvl w:ilvl="3" w:tentative="1">
+      <w:start w:val="1"/>
+      <w:numFmt w:val="bullet"/>
+      <w:lvlText w:val=""/>
+      <w:lvlJc w:val="left"/>
+      <w:pPr>
+        <w:tabs>
+          <w:tab w:val="num" w:pos="2880"/>
+        </w:tabs>
+        <w:ind w:left="2880" w:hanging="360"/>
+      </w:pPr>
+      <w:rPr>
+        <w:rFonts w:ascii="Symbol" w:hAnsi="Symbol" w:hint="default"/>
+        <w:sz w:val="20"/>
+      </w:rPr>
+    </w:lvl>
+    <w:lvl w:ilvl="4" w:tentative="1">
+      <w:start w:val="1"/>
+      <w:numFmt w:val="bullet"/>
+      <w:lvlText w:val=""/>
+      <w:lvlJc w:val="left"/>
+      <w:pPr>
+        <w:tabs>
+          <w:tab w:val="num" w:pos="3600"/>
+        </w:tabs>
+        <w:ind w:left="3600" w:hanging="360"/>
+      </w:pPr>
+      <w:rPr>
+        <w:rFonts w:ascii="Symbol" w:hAnsi="Symbol" w:hint="default"/>
+        <w:sz w:val="20"/>
+      </w:rPr>
+    </w:lvl>
+    <w:lvl w:ilvl="5" w:tentative="1">
+      <w:start w:val="1"/>
+      <w:numFmt w:val="bullet"/>
+      <w:lvlText w:val=""/>
+      <w:lvlJc w:val="left"/>
+      <w:pPr>
+        <w:tabs>
+          <w:tab w:val="num" w:pos="4320"/>
+        </w:tabs>
+        <w:ind w:left="4320" w:hanging="360"/>
+      </w:pPr>
+      <w:rPr>
+        <w:rFonts w:ascii="Symbol" w:hAnsi="Symbol" w:hint="default"/>
+        <w:sz w:val="20"/>
+      </w:rPr>
+    </w:lvl>
+    <w:lvl w:ilvl="6" w:tentative="1">
+      <w:start w:val="1"/>
+      <w:numFmt w:val="bullet"/>
+      <w:lvlText w:val=""/>
+      <w:lvlJc w:val="left"/>
+      <w:pPr>
+        <w:tabs>
+          <w:tab w:val="num" w:pos="5040"/>
+        </w:tabs>
+        <w:ind w:left="5040" w:hanging="360"/>
+      </w:pPr>
+      <w:rPr>
+        <w:rFonts w:ascii="Symbol" w:hAnsi="Symbol" w:hint="default"/>
+        <w:sz w:val="20"/>
+      </w:rPr>
+    </w:lvl>
+    <w:lvl w:ilvl="7" w:tentative="1">
+      <w:start w:val="1"/>
+      <w:numFmt w:val="bullet"/>
+      <w:lvlText w:val=""/>
+      <w:lvlJc w:val="left"/>
+      <w:pPr>
+        <w:tabs>
+          <w:tab w:val="num" w:pos="5760"/>
+        </w:tabs>
+        <w:ind w:left="5760" w:hanging="360"/>
+      </w:pPr>
+      <w:rPr>
+        <w:rFonts w:ascii="Symbol" w:hAnsi="Symbol" w:hint="default"/>
+        <w:sz w:val="20"/>
+      </w:rPr>
+    </w:lvl>
+    <w:lvl w:ilvl="8" w:tentative="1">
+      <w:start w:val="1"/>
+      <w:numFmt w:val="bullet"/>
+      <w:lvlText w:val=""/>
+      <w:lvlJc w:val="left"/>
+      <w:pPr>
+        <w:tabs>
+          <w:tab w:val="num" w:pos="6480"/>
+        </w:tabs>
+        <w:ind w:left="6480" w:hanging="360"/>
+      </w:pPr>
+      <w:rPr>
+        <w:rFonts w:ascii="Symbol" w:hAnsi="Symbol" w:hint="default"/>
+        <w:sz w:val="20"/>
+      </w:rPr>
+    </w:lvl>
+  </w:abstractNum>
+  <w:abstractNum w:abstractNumId="2" w15:restartNumberingAfterBreak="0">
+    <w:nsid w:val="7C2E3F86"/>
+    <w:multiLevelType w:val="multilevel"/>
+    <w:tmpl w:val="97180B12"/>
+    <w:lvl w:ilvl="0">
+      <w:start w:val="1"/>
+      <w:numFmt w:val="bullet"/>
+      <w:lvlText w:val=""/>
+      <w:lvlJc w:val="left"/>
+      <w:pPr>
+        <w:tabs>
+          <w:tab w:val="num" w:pos="720"/>
+        </w:tabs>
+        <w:ind w:left="720" w:hanging="360"/>
+      </w:pPr>
+      <w:rPr>
+        <w:rFonts w:ascii="Symbol" w:hAnsi="Symbol" w:hint="default"/>
+        <w:sz w:val="20"/>
+      </w:rPr>
+    </w:lvl>
+    <w:lvl w:ilvl="1" w:tentative="1">
+      <w:start w:val="1"/>
+      <w:numFmt w:val="bullet"/>
+      <w:lvlText w:val=""/>
+      <w:lvlJc w:val="left"/>
+      <w:pPr>
+        <w:tabs>
+          <w:tab w:val="num" w:pos="1440"/>
+        </w:tabs>
+        <w:ind w:left="1440" w:hanging="360"/>
+      </w:pPr>
+      <w:rPr>
+        <w:rFonts w:ascii="Symbol" w:hAnsi="Symbol" w:hint="default"/>
+        <w:sz w:val="20"/>
+      </w:rPr>
+    </w:lvl>
+    <w:lvl w:ilvl="2" w:tentative="1">
+      <w:start w:val="1"/>
+      <w:numFmt w:val="bullet"/>
+      <w:lvlText w:val=""/>
+      <w:lvlJc w:val="left"/>
+      <w:pPr>
+        <w:tabs>
+          <w:tab w:val="num" w:pos="2160"/>
+        </w:tabs>
+        <w:ind w:left="2160" w:hanging="360"/>
+      </w:pPr>
+      <w:rPr>
+        <w:rFonts w:ascii="Symbol" w:hAnsi="Symbol" w:hint="default"/>
+        <w:sz w:val="20"/>
+      </w:rPr>
+    </w:lvl>
+    <w:lvl w:ilvl="3" w:tentative="1">
+      <w:start w:val="1"/>
+      <w:numFmt w:val="bullet"/>
+      <w:lvlText w:val=""/>
+      <w:lvlJc w:val="left"/>
+      <w:pPr>
+        <w:tabs>
+          <w:tab w:val="num" w:pos="2880"/>
+        </w:tabs>
+        <w:ind w:left="2880" w:hanging="360"/>
+      </w:pPr>
+      <w:rPr>
+        <w:rFonts w:ascii="Symbol" w:hAnsi="Symbol" w:hint="default"/>
+        <w:sz w:val="20"/>
+      </w:rPr>
+    </w:lvl>
+    <w:lvl w:ilvl="4" w:tentative="1">
+      <w:start w:val="1"/>
+      <w:numFmt w:val="bullet"/>
+      <w:lvlText w:val=""/>
+      <w:lvlJc w:val="left"/>
+      <w:pPr>
+        <w:tabs>
+          <w:tab w:val="num" w:pos="3600"/>
+        </w:tabs>
+        <w:ind w:left="3600" w:hanging="360"/>
+      </w:pPr>
+      <w:rPr>
+        <w:rFonts w:ascii="Symbol" w:hAnsi="Symbol" w:hint="default"/>
+        <w:sz w:val="20"/>
+      </w:rPr>
+    </w:lvl>
+    <w:lvl w:ilvl="5" w:tentative="1">
+      <w:start w:val="1"/>
+      <w:numFmt w:val="bullet"/>
+      <w:lvlText w:val=""/>
+      <w:lvlJc w:val="left"/>
+      <w:pPr>
+        <w:tabs>
+          <w:tab w:val="num" w:pos="4320"/>
+        </w:tabs>
+        <w:ind w:left="4320" w:hanging="360"/>
+      </w:pPr>
+      <w:rPr>
+        <w:rFonts w:ascii="Symbol" w:hAnsi="Symbol" w:hint="default"/>
+        <w:sz w:val="20"/>
+      </w:rPr>
+    </w:lvl>
+    <w:lvl w:ilvl="6" w:tentative="1">
+      <w:start w:val="1"/>
+      <w:numFmt w:val="bullet"/>
+      <w:lvlText w:val=""/>
+      <w:lvlJc w:val="left"/>
+      <w:pPr>
+        <w:tabs>
+          <w:tab w:val="num" w:pos="5040"/>
+        </w:tabs>
+        <w:ind w:left="5040" w:hanging="360"/>
+      </w:pPr>
+      <w:rPr>
+        <w:rFonts w:ascii="Symbol" w:hAnsi="Symbol" w:hint="default"/>
+        <w:sz w:val="20"/>
+      </w:rPr>
+    </w:lvl>
+    <w:lvl w:ilvl="7" w:tentative="1">
+      <w:start w:val="1"/>
+      <w:numFmt w:val="bullet"/>
+      <w:lvlText w:val=""/>
+      <w:lvlJc w:val="left"/>
+      <w:pPr>
+        <w:tabs>
+          <w:tab w:val="num" w:pos="5760"/>
+        </w:tabs>
+        <w:ind w:left="5760" w:hanging="360"/>
+      </w:pPr>
+      <w:rPr>
+        <w:rFonts w:ascii="Symbol" w:hAnsi="Symbol" w:hint="default"/>
+        <w:sz w:val="20"/>
+      </w:rPr>
+    </w:lvl>
+    <w:lvl w:ilvl="8" w:tentative="1">
+      <w:start w:val="1"/>
+      <w:numFmt w:val="bullet"/>
+      <w:lvlText w:val=""/>
+      <w:lvlJc w:val="left"/>
+      <w:pPr>
+        <w:tabs>
+          <w:tab w:val="num" w:pos="6480"/>
+        </w:tabs>
+        <w:ind w:left="6480" w:hanging="360"/>
+      </w:pPr>
+      <w:rPr>
+        <w:rFonts w:ascii="Symbol" w:hAnsi="Symbol" w:hint="default"/>
+        <w:sz w:val="20"/>
+      </w:rPr>
+    </w:lvl>
+  </w:abstractNum>
   <w:num w:numId="1" w16cid:durableId="1603993622">
+    <w:abstractNumId w:val="1"/>
+  </w:num>
+  <w:num w:numId="2" w16cid:durableId="866602585">
     <w:abstractNumId w:val="0"/>
+  </w:num>
+  <w:num w:numId="3" w16cid:durableId="3679585">
+    <w:abstractNumId w:val="2"/>
   </w:num>
 </w:numbering>
 </file>
@@ -3463,6 +4002,18 @@
     <w:basedOn w:val="DefaultParagraphFont"/>
     <w:rsid w:val="00BC60AC"/>
   </w:style>
+  <w:style w:type="character" w:styleId="Hyperlink">
+    <w:name w:val="Hyperlink"/>
+    <w:basedOn w:val="DefaultParagraphFont"/>
+    <w:uiPriority w:val="99"/>
+    <w:semiHidden/>
+    <w:unhideWhenUsed/>
+    <w:rsid w:val="0062668F"/>
+    <w:rPr>
+      <w:color w:val="0000FF"/>
+      <w:u w:val="single"/>
+    </w:rPr>
+  </w:style>
 </w:styles>
 </file>
 

</xml_diff>